<commit_message>
writing about negative of UAS
</commit_message>
<xml_diff>
--- a/hw1/HW1_Notes.docx
+++ b/hw1/HW1_Notes.docx
@@ -78,6 +78,30 @@
       <w:pPr>
         <w:pStyle w:val="NoSpacing"/>
         <w:numPr>
+          <w:ilvl w:val="4"/>
+          <w:numId w:val="1"/>
+        </w:numPr>
+      </w:pPr>
+      <w:r>
+        <w:t>Less dangerous for human inspector</w:t>
+      </w:r>
+    </w:p>
+    <w:p>
+      <w:pPr>
+        <w:pStyle w:val="NoSpacing"/>
+        <w:numPr>
+          <w:ilvl w:val="4"/>
+          <w:numId w:val="1"/>
+        </w:numPr>
+      </w:pPr>
+      <w:r>
+        <w:t>More inspections = more safety</w:t>
+      </w:r>
+    </w:p>
+    <w:p>
+      <w:pPr>
+        <w:pStyle w:val="NoSpacing"/>
+        <w:numPr>
           <w:ilvl w:val="3"/>
           <w:numId w:val="1"/>
         </w:numPr>
@@ -93,18 +117,6 @@
       <w:pPr>
         <w:pStyle w:val="NoSpacing"/>
         <w:numPr>
-          <w:ilvl w:val="3"/>
-          <w:numId w:val="1"/>
-        </w:numPr>
-      </w:pPr>
-      <w:r>
-        <w:t xml:space="preserve">Automatic safety surveillance </w:t>
-      </w:r>
-    </w:p>
-    <w:p>
-      <w:pPr>
-        <w:pStyle w:val="NoSpacing"/>
-        <w:numPr>
           <w:ilvl w:val="2"/>
           <w:numId w:val="1"/>
         </w:numPr>
@@ -230,6 +242,20 @@
         </w:numPr>
       </w:pPr>
       <w:r>
+        <w:t>Airspace safety</w:t>
+      </w:r>
+      <w:bookmarkStart w:id="0" w:name="_GoBack"/>
+      <w:bookmarkEnd w:id="0"/>
+    </w:p>
+    <w:p>
+      <w:pPr>
+        <w:pStyle w:val="NoSpacing"/>
+        <w:numPr>
+          <w:ilvl w:val="1"/>
+          <w:numId w:val="1"/>
+        </w:numPr>
+      </w:pPr>
+      <w:r>
         <w:t>Reduction of jobs through automation</w:t>
       </w:r>
     </w:p>
@@ -285,6 +311,21 @@
       <w:pPr>
         <w:pStyle w:val="NoSpacing"/>
         <w:numPr>
+          <w:ilvl w:val="2"/>
+          <w:numId w:val="1"/>
+        </w:numPr>
+      </w:pPr>
+      <w:r>
+        <w:t>Court cases already exist, more will come</w:t>
+      </w:r>
+      <w:r>
+        <w:t>s</w:t>
+      </w:r>
+    </w:p>
+    <w:p>
+      <w:pPr>
+        <w:pStyle w:val="NoSpacing"/>
+        <w:numPr>
           <w:ilvl w:val="1"/>
           <w:numId w:val="1"/>
         </w:numPr>
@@ -496,6 +537,7 @@
         </w:numPr>
       </w:pPr>
       <w:r>
+        <w:lastRenderedPageBreak/>
         <w:t>Gyroscope</w:t>
       </w:r>
     </w:p>
@@ -547,7 +589,6 @@
         <w:rPr>
           <w:b/>
         </w:rPr>
-        <w:lastRenderedPageBreak/>
         <w:t>Desire for reconnaissance after WWII</w:t>
       </w:r>
     </w:p>
@@ -1076,8 +1117,6 @@
         </w:rPr>
         <w:t xml:space="preserve"> response</w:t>
       </w:r>
-      <w:bookmarkStart w:id="0" w:name="_GoBack"/>
-      <w:bookmarkEnd w:id="0"/>
     </w:p>
     <w:p>
       <w:pPr>
@@ -2274,7 +2313,7 @@
         <w:rFonts w:ascii="Symbol" w:hAnsi="Symbol" w:hint="default"/>
       </w:rPr>
     </w:lvl>
-    <w:lvl w:ilvl="4" w:tplc="04090003" w:tentative="1">
+    <w:lvl w:ilvl="4" w:tplc="04090003">
       <w:start w:val="1"/>
       <w:numFmt w:val="bullet"/>
       <w:lvlText w:val="o"/>

</xml_diff>